<commit_message>
updated notes about git pull
</commit_message>
<xml_diff>
--- a/notes/lecture1/Notes.docx
+++ b/notes/lecture1/Notes.docx
@@ -2276,6 +2276,113 @@
           <w:rFonts w:ascii="Garamond" w:hAnsi="Garamond"/>
         </w:rPr>
       </w:pPr>
+      <w:r>
+        <w:rPr>
+          <w:rFonts w:ascii="Garamond" w:hAnsi="Garamond"/>
+        </w:rPr>
+        <w:t>In the future if you want to update your repository (because I made some changes to the quiz or homework file) or to grab new homework assignments type in your terminal:</w:t>
+      </w:r>
+    </w:p>
+    <w:p>
+      <w:pPr>
+        <w:rPr>
+          <w:rFonts w:ascii="Garamond" w:hAnsi="Garamond"/>
+        </w:rPr>
+      </w:pPr>
+      <w:proofErr w:type="spellStart"/>
+      <w:r>
+        <w:rPr>
+          <w:rFonts w:ascii="Garamond" w:hAnsi="Garamond"/>
+          <w:b/>
+        </w:rPr>
+        <w:t>git</w:t>
+      </w:r>
+      <w:proofErr w:type="spellEnd"/>
+      <w:r>
+        <w:rPr>
+          <w:rFonts w:ascii="Garamond" w:hAnsi="Garamond"/>
+          <w:b/>
+        </w:rPr>
+        <w:t xml:space="preserve"> pull</w:t>
+      </w:r>
+    </w:p>
+    <w:p>
+      <w:pPr>
+        <w:rPr>
+          <w:rFonts w:ascii="Garamond" w:hAnsi="Garamond"/>
+        </w:rPr>
+      </w:pPr>
+      <w:r>
+        <w:rPr>
+          <w:rFonts w:ascii="Garamond" w:hAnsi="Garamond"/>
+        </w:rPr>
+        <w:t xml:space="preserve">*If you get a merge error, that means </w:t>
+      </w:r>
+      <w:proofErr w:type="spellStart"/>
+      <w:r>
+        <w:rPr>
+          <w:rFonts w:ascii="Garamond" w:hAnsi="Garamond"/>
+        </w:rPr>
+        <w:t>git</w:t>
+      </w:r>
+      <w:proofErr w:type="spellEnd"/>
+      <w:r>
+        <w:rPr>
+          <w:rFonts w:ascii="Garamond" w:hAnsi="Garamond"/>
+        </w:rPr>
+        <w:t xml:space="preserve"> does not know how to update your files. This happens for example when you start writing solutions for hw1.py, but then I make changes to the blank hw1.py template to the repository. When you do “</w:t>
+      </w:r>
+      <w:proofErr w:type="spellStart"/>
+      <w:r>
+        <w:rPr>
+          <w:rFonts w:ascii="Garamond" w:hAnsi="Garamond"/>
+        </w:rPr>
+        <w:t>git</w:t>
+      </w:r>
+      <w:proofErr w:type="spellEnd"/>
+      <w:r>
+        <w:rPr>
+          <w:rFonts w:ascii="Garamond" w:hAnsi="Garamond"/>
+        </w:rPr>
+        <w:t xml:space="preserve"> pull”, </w:t>
+      </w:r>
+      <w:proofErr w:type="spellStart"/>
+      <w:r>
+        <w:rPr>
+          <w:rFonts w:ascii="Garamond" w:hAnsi="Garamond"/>
+        </w:rPr>
+        <w:t>git</w:t>
+      </w:r>
+      <w:proofErr w:type="spellEnd"/>
+      <w:r>
+        <w:rPr>
+          <w:rFonts w:ascii="Garamond" w:hAnsi="Garamond"/>
+        </w:rPr>
+        <w:t xml:space="preserve"> (the program) will look at my hw1.py file and your hw1.py file and be confused because it won’t know which lines to add or delete in the correct order. To fix, make a copy of your hw1.py (e.g. hw1_copy.py), delete your hw1.py, type </w:t>
+      </w:r>
+      <w:proofErr w:type="spellStart"/>
+      <w:r>
+        <w:rPr>
+          <w:rFonts w:ascii="Garamond" w:hAnsi="Garamond"/>
+        </w:rPr>
+        <w:t>git</w:t>
+      </w:r>
+      <w:proofErr w:type="spellEnd"/>
+      <w:r>
+        <w:rPr>
+          <w:rFonts w:ascii="Garamond" w:hAnsi="Garamond"/>
+        </w:rPr>
+        <w:t xml:space="preserve"> pull, then copy your solutions from hw1_copy.py to the fresh copy of hw1.py.</w:t>
+      </w:r>
+    </w:p>
+    <w:p>
+      <w:pPr>
+        <w:rPr>
+          <w:rFonts w:ascii="Garamond" w:hAnsi="Garamond"/>
+        </w:rPr>
+      </w:pPr>
+      <w:bookmarkStart w:id="0" w:name="_GoBack"/>
+      <w:bookmarkEnd w:id="0"/>
     </w:p>
     <w:p>
       <w:pPr>
@@ -2386,15 +2493,7 @@
         <w:rPr>
           <w:rFonts w:ascii="Garamond" w:hAnsi="Garamond"/>
         </w:rPr>
-        <w:t>Note: Any time you see “FILL ME” that is a problem worth 2 points. I give 2 points for a correct answer. 1 point for a wrong answer but good progress was made, and 0 points for</w:t>
-      </w:r>
-      <w:bookmarkStart w:id="0" w:name="_GoBack"/>
-      <w:bookmarkEnd w:id="0"/>
-      <w:r>
-        <w:rPr>
-          <w:rFonts w:ascii="Garamond" w:hAnsi="Garamond"/>
-        </w:rPr>
-        <w:t xml:space="preserve"> leaving it blank.</w:t>
+        <w:t>Note: Any time you see “FILL ME” that is a problem worth 2 points. I give 2 points for a correct answer. 1 point for a wrong answer but good progress was made, and 0 points for leaving it blank.</w:t>
       </w:r>
     </w:p>
     <w:p>
@@ -2564,6 +2663,7 @@
     <w:lsdException w:name="HTML Sample" w:semiHidden="1" w:unhideWhenUsed="1"/>
     <w:lsdException w:name="HTML Typewriter" w:semiHidden="1" w:unhideWhenUsed="1"/>
     <w:lsdException w:name="HTML Variable" w:semiHidden="1" w:unhideWhenUsed="1"/>
+    <w:lsdException w:name="Normal Table" w:semiHidden="1" w:unhideWhenUsed="1"/>
     <w:lsdException w:name="annotation subject" w:semiHidden="1" w:unhideWhenUsed="1"/>
     <w:lsdException w:name="No List" w:semiHidden="1" w:unhideWhenUsed="1"/>
     <w:lsdException w:name="Outline List 1" w:semiHidden="1" w:unhideWhenUsed="1"/>
@@ -2609,9 +2709,11 @@
     <w:lsdException w:name="Table Subtle 1" w:semiHidden="1" w:unhideWhenUsed="1"/>
     <w:lsdException w:name="Table Subtle 2" w:semiHidden="1" w:unhideWhenUsed="1"/>
     <w:lsdException w:name="Table Web 1" w:semiHidden="1" w:unhideWhenUsed="1"/>
+    <w:lsdException w:name="Table Web 2" w:semiHidden="1" w:unhideWhenUsed="1"/>
     <w:lsdException w:name="Table Web 3" w:semiHidden="1" w:unhideWhenUsed="1"/>
     <w:lsdException w:name="Balloon Text" w:semiHidden="1" w:unhideWhenUsed="1"/>
     <w:lsdException w:name="Table Grid" w:uiPriority="39"/>
+    <w:lsdException w:name="Table Theme" w:semiHidden="1" w:unhideWhenUsed="1"/>
     <w:lsdException w:name="Placeholder Text" w:semiHidden="1"/>
     <w:lsdException w:name="No Spacing" w:uiPriority="1" w:qFormat="1"/>
     <w:lsdException w:name="Light Shading" w:uiPriority="60"/>

</xml_diff>